<commit_message>
Update Raspberry Pi Headless Server Demonstration.docx
</commit_message>
<xml_diff>
--- a/Raspberry Pi Headless Server Demonstration.docx
+++ b/Raspberry Pi Headless Server Demonstration.docx
@@ -13,7 +13,7 @@
           <w:u w:val="thick"/>
         </w:rPr>
       </w:pPr>
-      <w:bookmarkStart w:id="0" w:name="_Toc25656755"/>
+      <w:bookmarkStart w:id="0" w:name="_Toc26283937"/>
       <w:r>
         <w:rPr>
           <w:b/>
@@ -225,8 +225,6 @@
           <w:szCs w:val="36"/>
         </w:rPr>
       </w:pPr>
-      <w:bookmarkStart w:id="1" w:name="_GoBack"/>
-      <w:bookmarkEnd w:id="1"/>
     </w:p>
     <w:p>
       <w:pPr>
@@ -255,17 +253,28 @@
         <w:pStyle w:val="Heading2"/>
         <w:rPr>
           <w:b/>
-          <w:u w:val="thick"/>
-        </w:rPr>
-      </w:pPr>
-      <w:bookmarkStart w:id="2" w:name="_Toc25656756"/>
-      <w:r>
-        <w:rPr>
-          <w:b/>
           <w:sz w:val="24"/>
           <w:szCs w:val="24"/>
           <w:u w:val="thick"/>
         </w:rPr>
+      </w:pPr>
+    </w:p>
+    <w:p>
+      <w:pPr>
+        <w:pStyle w:val="Heading2"/>
+        <w:rPr>
+          <w:b/>
+          <w:u w:val="thick"/>
+        </w:rPr>
+      </w:pPr>
+      <w:bookmarkStart w:id="1" w:name="_Toc26283938"/>
+      <w:r>
+        <w:rPr>
+          <w:b/>
+          <w:sz w:val="24"/>
+          <w:szCs w:val="24"/>
+          <w:u w:val="thick"/>
+        </w:rPr>
         <w:t>Execu</w:t>
       </w:r>
       <w:r>
@@ -275,16 +284,11 @@
         </w:rPr>
         <w:t>tive Summary</w:t>
       </w:r>
-      <w:bookmarkEnd w:id="2"/>
+      <w:bookmarkEnd w:id="1"/>
     </w:p>
     <w:p>
       <w:pPr>
-        <w:jc w:val="center"/>
-        <w:rPr>
-          <w:b/>
-          <w:sz w:val="36"/>
-          <w:szCs w:val="36"/>
-        </w:rPr>
+        <w:jc w:val="both"/>
       </w:pPr>
     </w:p>
     <w:sdt>
@@ -349,7 +353,7 @@
             </w:rPr>
             <w:fldChar w:fldCharType="separate"/>
           </w:r>
-          <w:hyperlink w:anchor="_Toc25656755" w:history="1">
+          <w:hyperlink w:anchor="_Toc26283937" w:history="1">
             <w:r>
               <w:rPr>
                 <w:rStyle w:val="Hyperlink"/>
@@ -376,7 +380,7 @@
                 <w:noProof/>
                 <w:webHidden/>
               </w:rPr>
-              <w:instrText xml:space="preserve"> PAGEREF _Toc25656755 \h </w:instrText>
+              <w:instrText xml:space="preserve"> PAGEREF _Toc26283937 \h </w:instrText>
             </w:r>
             <w:r>
               <w:rPr>
@@ -422,7 +426,7 @@
               <w:szCs w:val="24"/>
             </w:rPr>
           </w:pPr>
-          <w:hyperlink w:anchor="_Toc25656756" w:history="1">
+          <w:hyperlink w:anchor="_Toc26283938" w:history="1">
             <w:r>
               <w:rPr>
                 <w:rStyle w:val="Hyperlink"/>
@@ -449,7 +453,7 @@
                 <w:noProof/>
                 <w:webHidden/>
               </w:rPr>
-              <w:instrText xml:space="preserve"> PAGEREF _Toc25656756 \h </w:instrText>
+              <w:instrText xml:space="preserve"> PAGEREF _Toc26283938 \h </w:instrText>
             </w:r>
             <w:r>
               <w:rPr>
@@ -495,7 +499,7 @@
               <w:szCs w:val="24"/>
             </w:rPr>
           </w:pPr>
-          <w:hyperlink w:anchor="_Toc25656757" w:history="1">
+          <w:hyperlink w:anchor="_Toc26283939" w:history="1">
             <w:r>
               <w:rPr>
                 <w:rStyle w:val="Hyperlink"/>
@@ -522,7 +526,7 @@
                 <w:noProof/>
                 <w:webHidden/>
               </w:rPr>
-              <w:instrText xml:space="preserve"> PAGEREF _Toc25656757 \h </w:instrText>
+              <w:instrText xml:space="preserve"> PAGEREF _Toc26283939 \h </w:instrText>
             </w:r>
             <w:r>
               <w:rPr>
@@ -568,7 +572,7 @@
               <w:szCs w:val="24"/>
             </w:rPr>
           </w:pPr>
-          <w:hyperlink w:anchor="_Toc25656758" w:history="1">
+          <w:hyperlink w:anchor="_Toc26283940" w:history="1">
             <w:r>
               <w:rPr>
                 <w:rStyle w:val="Hyperlink"/>
@@ -595,7 +599,80 @@
                 <w:noProof/>
                 <w:webHidden/>
               </w:rPr>
-              <w:instrText xml:space="preserve"> PAGEREF _Toc25656758 \h </w:instrText>
+              <w:instrText xml:space="preserve"> PAGEREF _Toc26283940 \h </w:instrText>
+            </w:r>
+            <w:r>
+              <w:rPr>
+                <w:noProof/>
+                <w:webHidden/>
+              </w:rPr>
+            </w:r>
+            <w:r>
+              <w:rPr>
+                <w:noProof/>
+                <w:webHidden/>
+              </w:rPr>
+              <w:fldChar w:fldCharType="separate"/>
+            </w:r>
+            <w:r>
+              <w:rPr>
+                <w:noProof/>
+                <w:webHidden/>
+              </w:rPr>
+              <w:t>2</w:t>
+            </w:r>
+            <w:r>
+              <w:rPr>
+                <w:noProof/>
+                <w:webHidden/>
+              </w:rPr>
+              <w:fldChar w:fldCharType="end"/>
+            </w:r>
+          </w:hyperlink>
+        </w:p>
+        <w:p>
+          <w:pPr>
+            <w:pStyle w:val="TOC2"/>
+            <w:tabs>
+              <w:tab w:val="right" w:leader="dot" w:pos="9350"/>
+            </w:tabs>
+            <w:rPr>
+              <w:rFonts w:eastAsiaTheme="minorEastAsia"/>
+              <w:b w:val="0"/>
+              <w:bCs w:val="0"/>
+              <w:noProof/>
+              <w:sz w:val="24"/>
+              <w:szCs w:val="24"/>
+            </w:rPr>
+          </w:pPr>
+          <w:hyperlink w:anchor="_Toc26283941" w:history="1">
+            <w:r>
+              <w:rPr>
+                <w:rStyle w:val="Hyperlink"/>
+                <w:noProof/>
+              </w:rPr>
+              <w:t>Project Assessment</w:t>
+            </w:r>
+            <w:r>
+              <w:rPr>
+                <w:noProof/>
+                <w:webHidden/>
+              </w:rPr>
+              <w:tab/>
+            </w:r>
+            <w:r>
+              <w:rPr>
+                <w:noProof/>
+                <w:webHidden/>
+              </w:rPr>
+              <w:fldChar w:fldCharType="begin"/>
+            </w:r>
+            <w:r>
+              <w:rPr>
+                <w:noProof/>
+                <w:webHidden/>
+              </w:rPr>
+              <w:instrText xml:space="preserve"> PAGEREF _Toc26283941 \h </w:instrText>
             </w:r>
             <w:r>
               <w:rPr>
@@ -647,7 +724,7 @@
           <w:u w:val="thick"/>
         </w:rPr>
       </w:pPr>
-      <w:bookmarkStart w:id="3" w:name="_Toc25656757"/>
+      <w:bookmarkStart w:id="2" w:name="_Toc26283939"/>
       <w:r>
         <w:rPr>
           <w:b/>
@@ -655,7 +732,62 @@
         </w:rPr>
         <w:t>Physical Components</w:t>
       </w:r>
-      <w:bookmarkEnd w:id="3"/>
+      <w:bookmarkEnd w:id="2"/>
+    </w:p>
+    <w:p>
+      <w:r>
+        <w:rPr>
+          <w:noProof/>
+        </w:rPr>
+        <w:drawing>
+          <wp:inline distT="0" distB="0" distL="0" distR="0" wp14:anchorId="79FC8865" wp14:editId="07C2D21F">
+            <wp:extent cx="2999232" cy="2743200"/>
+            <wp:effectExtent l="0" t="0" r="0" b="0"/>
+            <wp:docPr id="2" name="Picture 2" descr="../../../../../Pictures/Photos%20Library.photoslibrary/resources/derivatives/3/3C8FEC39-791C-44E2-A279-0694CF795A36_1_105_c.jpeg"/>
+            <wp:cNvGraphicFramePr>
+              <a:graphicFrameLocks xmlns:a="http://schemas.openxmlformats.org/drawingml/2006/main" noChangeAspect="1"/>
+            </wp:cNvGraphicFramePr>
+            <a:graphic xmlns:a="http://schemas.openxmlformats.org/drawingml/2006/main">
+              <a:graphicData uri="http://schemas.openxmlformats.org/drawingml/2006/picture">
+                <pic:pic xmlns:pic="http://schemas.openxmlformats.org/drawingml/2006/picture">
+                  <pic:nvPicPr>
+                    <pic:cNvPr id="0" name="Picture 1" descr="../../../../../Pictures/Photos%20Library.photoslibrary/resources/derivatives/3/3C8FEC39-791C-44E2-A279-0694CF795A36_1_105_c.jpeg"/>
+                    <pic:cNvPicPr>
+                      <a:picLocks noChangeAspect="1" noChangeArrowheads="1"/>
+                    </pic:cNvPicPr>
+                  </pic:nvPicPr>
+                  <pic:blipFill>
+                    <a:blip r:embed="rId8">
+                      <a:extLst>
+                        <a:ext uri="{28A0092B-C50C-407E-A947-70E740481C1C}">
+                          <a14:useLocalDpi xmlns:a14="http://schemas.microsoft.com/office/drawing/2010/main" val="0"/>
+                        </a:ext>
+                      </a:extLst>
+                    </a:blip>
+                    <a:srcRect/>
+                    <a:stretch>
+                      <a:fillRect/>
+                    </a:stretch>
+                  </pic:blipFill>
+                  <pic:spPr bwMode="auto">
+                    <a:xfrm>
+                      <a:off x="0" y="0"/>
+                      <a:ext cx="2999232" cy="2743200"/>
+                    </a:xfrm>
+                    <a:prstGeom prst="rect">
+                      <a:avLst/>
+                    </a:prstGeom>
+                    <a:noFill/>
+                    <a:ln>
+                      <a:noFill/>
+                    </a:ln>
+                  </pic:spPr>
+                </pic:pic>
+              </a:graphicData>
+            </a:graphic>
+          </wp:inline>
+        </w:drawing>
+      </w:r>
     </w:p>
     <w:p>
       <w:pPr>
@@ -674,19 +806,13 @@
         <w:t xml:space="preserve">aspberry </w:t>
       </w:r>
       <w:r>
-        <w:t xml:space="preserve">Pi 4 has drastic improvements over the previous generations of Raspberry Pi. </w:t>
-      </w:r>
-      <w:r>
-        <w:t xml:space="preserve">The Pi 4 uses a 1.5GHz quad-core 64-bit ARM Cortex-A72 CPU, which provides nearly three times the performance of the </w:t>
+        <w:t xml:space="preserve">Pi 4 has drastic improvements over the previous generations of Raspberry Pi. The Pi 4 uses a 1.5GHz quad-core 64-bit ARM Cortex-A72 CPU, which provides nearly three times the performance of the </w:t>
       </w:r>
       <w:r>
         <w:t xml:space="preserve">Raspberry </w:t>
       </w:r>
       <w:r>
-        <w:t>Pi 3 processor.</w:t>
-      </w:r>
-      <w:r>
-        <w:t xml:space="preserve"> Up to 4 times the RAM, a pair of USB 3.0 ports, a pair of USB 2.0 ports, a GPU capable of driving 4K video output, dual micro-HDMI ports, Bluetooth 5.0, and a new USB-C power port.</w:t>
+        <w:t>Pi 3 processor. Up to 4 times the RAM, a pair of USB 3.0 ports, a pair of USB 2.0 ports, a GPU capable of driving 4K video output, dual micro-HDMI ports, Bluetooth 5.0, and a new USB-C power port.</w:t>
       </w:r>
     </w:p>
     <w:p/>
@@ -698,7 +824,7 @@
           <w:u w:val="single"/>
         </w:rPr>
       </w:pPr>
-      <w:bookmarkStart w:id="4" w:name="_Toc25656758"/>
+      <w:bookmarkStart w:id="3" w:name="_Toc26283940"/>
       <w:r>
         <w:rPr>
           <w:b/>
@@ -706,24 +832,97 @@
         </w:rPr>
         <w:t>Software</w:t>
       </w:r>
+      <w:bookmarkEnd w:id="3"/>
+    </w:p>
+    <w:p>
+      <w:r>
+        <w:t>Raspbian</w:t>
+      </w:r>
+    </w:p>
+    <w:p>
+      <w:r>
+        <w:t>Mindustry Server</w:t>
+      </w:r>
+    </w:p>
+    <w:p>
+      <w:r>
+        <w:t>Javascript</w:t>
+      </w:r>
+    </w:p>
+    <w:p>
+      <w:r>
+        <w:t>Python</w:t>
+      </w:r>
+    </w:p>
+    <w:p>
+      <w:r>
+        <w:t>Bashscript</w:t>
+      </w:r>
+    </w:p>
+    <w:p>
+      <w:r>
+        <w:t>For the operating system of the Raspberry Pi we decided to use Raspbian, which was installed via the New Out Of Box Software.</w:t>
+      </w:r>
+    </w:p>
+    <w:p/>
+    <w:p>
+      <w:r>
+        <w:t>The server software that is being implemented is a video game titled Mindustry. Mindustry is a hybrid of resource gathering and tower defense. The players collect various resources which are used to</w:t>
+      </w:r>
+      <w:r>
+        <w:t xml:space="preserve"> build structures, turrets, and feed ammo to their turrets.</w:t>
+      </w:r>
+    </w:p>
+    <w:p/>
+    <w:p>
+      <w:r>
+        <w:t>Javascript – Matt?</w:t>
+      </w:r>
+    </w:p>
+    <w:p/>
+    <w:p>
+      <w:r>
+        <w:t xml:space="preserve">Startup Script </w:t>
+      </w:r>
+      <w:r>
+        <w:t>used to acquire the IP Address of the Raspberry Pi</w:t>
+      </w:r>
+      <w:r>
+        <w:t>. As MCC has prevented our Raspberry Pi from connecting to the MCC-Crypto network, the script was written to find the I</w:t>
+      </w:r>
+      <w:r>
+        <w:t>P Address of the Ethernet port.</w:t>
+      </w:r>
+    </w:p>
+    <w:p/>
+    <w:p>
+      <w:r>
+        <w:t>Output IP address to text file, email text file?</w:t>
+      </w:r>
+      <w:bookmarkStart w:id="4" w:name="_GoBack"/>
       <w:bookmarkEnd w:id="4"/>
     </w:p>
-    <w:p>
-      <w:r>
-        <w:t>NOOBS – New Out Of Box System</w:t>
-      </w:r>
-      <w:r>
-        <w:t xml:space="preserve"> v3.2.1</w:t>
-      </w:r>
-    </w:p>
-    <w:p>
-      <w:r>
-        <w:t>Mindustry Server v99</w:t>
-      </w:r>
-    </w:p>
     <w:p/>
+    <w:p>
+      <w:pPr>
+        <w:pStyle w:val="Heading2"/>
+        <w:rPr>
+          <w:b/>
+          <w:u w:val="thick"/>
+        </w:rPr>
+      </w:pPr>
+      <w:bookmarkStart w:id="5" w:name="_Toc26283941"/>
+      <w:r>
+        <w:rPr>
+          <w:b/>
+          <w:u w:val="thick"/>
+        </w:rPr>
+        <w:t>Project Assessment</w:t>
+      </w:r>
+      <w:bookmarkEnd w:id="5"/>
+    </w:p>
     <w:sectPr>
-      <w:headerReference w:type="default" r:id="rId8"/>
+      <w:headerReference w:type="default" r:id="rId9"/>
       <w:pgSz w:w="12240" w:h="15840"/>
       <w:pgMar w:top="1440" w:right="1440" w:bottom="1440" w:left="1440" w:header="720" w:footer="720" w:gutter="0"/>
       <w:cols w:space="720"/>
@@ -1557,6 +1756,513 @@
 </w:styles>
 </file>
 
+<file path=word/glossary/document.xml><?xml version="1.0" encoding="utf-8"?>
+<w:glossaryDocument xmlns:wpc="http://schemas.microsoft.com/office/word/2010/wordprocessingCanvas" xmlns:mo="http://schemas.microsoft.com/office/mac/office/2008/main" xmlns:mc="http://schemas.openxmlformats.org/markup-compatibility/2006" xmlns:mv="urn:schemas-microsoft-com:mac:vml" xmlns:o="urn:schemas-microsoft-com:office:office" xmlns:r="http://schemas.openxmlformats.org/officeDocument/2006/relationships" xmlns:m="http://schemas.openxmlformats.org/officeDocument/2006/math" xmlns:v="urn:schemas-microsoft-com:vml" xmlns:wp14="http://schemas.microsoft.com/office/word/2010/wordprocessingDrawing" xmlns:wp="http://schemas.openxmlformats.org/drawingml/2006/wordprocessingDrawing" xmlns:w10="urn:schemas-microsoft-com:office:word" xmlns:w="http://schemas.openxmlformats.org/wordprocessingml/2006/main" xmlns:w14="http://schemas.microsoft.com/office/word/2010/wordml" xmlns:w15="http://schemas.microsoft.com/office/word/2012/wordml" xmlns:wpg="http://schemas.microsoft.com/office/word/2010/wordprocessingGroup" xmlns:wpi="http://schemas.microsoft.com/office/word/2010/wordprocessingInk" xmlns:wne="http://schemas.microsoft.com/office/word/2006/wordml" xmlns:wps="http://schemas.microsoft.com/office/word/2010/wordprocessingShape" mc:Ignorable="w14 w15 wp14"/>
+</file>
+
+<file path=word/glossary/fontTable.xml><?xml version="1.0" encoding="utf-8"?>
+<w:fonts xmlns:mc="http://schemas.openxmlformats.org/markup-compatibility/2006" xmlns:r="http://schemas.openxmlformats.org/officeDocument/2006/relationships" xmlns:w="http://schemas.openxmlformats.org/wordprocessingml/2006/main" xmlns:w14="http://schemas.microsoft.com/office/word/2010/wordml" xmlns:w15="http://schemas.microsoft.com/office/word/2012/wordml" mc:Ignorable="w14 w15">
+  <w:font w:name="Calibri">
+    <w:panose1 w:val="020F0502020204030204"/>
+    <w:charset w:val="00"/>
+    <w:family w:val="auto"/>
+    <w:pitch w:val="variable"/>
+    <w:sig w:usb0="E00002FF" w:usb1="4000ACFF" w:usb2="00000001" w:usb3="00000000" w:csb0="0000019F" w:csb1="00000000"/>
+  </w:font>
+  <w:font w:name="Times New Roman">
+    <w:panose1 w:val="02020603050405020304"/>
+    <w:charset w:val="00"/>
+    <w:family w:val="auto"/>
+    <w:pitch w:val="variable"/>
+    <w:sig w:usb0="E0002AEF" w:usb1="C0007841" w:usb2="00000009" w:usb3="00000000" w:csb0="000001FF" w:csb1="00000000"/>
+  </w:font>
+  <w:font w:name="Calibri Light">
+    <w:panose1 w:val="020F0302020204030204"/>
+    <w:charset w:val="00"/>
+    <w:family w:val="auto"/>
+    <w:pitch w:val="variable"/>
+    <w:sig w:usb0="A00002EF" w:usb1="4000207B" w:usb2="00000000" w:usb3="00000000" w:csb0="0000019F" w:csb1="00000000"/>
+  </w:font>
+  <w:font w:name="Arial">
+    <w:panose1 w:val="020B0604020202020204"/>
+    <w:charset w:val="00"/>
+    <w:family w:val="auto"/>
+    <w:pitch w:val="variable"/>
+    <w:sig w:usb0="E0002AFF" w:usb1="C0007843" w:usb2="00000009" w:usb3="00000000" w:csb0="000001FF" w:csb1="00000000"/>
+  </w:font>
+</w:fonts>
+</file>
+
+<file path=word/glossary/settings.xml><?xml version="1.0" encoding="utf-8"?>
+<w:settings xmlns:mc="http://schemas.openxmlformats.org/markup-compatibility/2006" xmlns:o="urn:schemas-microsoft-com:office:office" xmlns:r="http://schemas.openxmlformats.org/officeDocument/2006/relationships" xmlns:m="http://schemas.openxmlformats.org/officeDocument/2006/math" xmlns:v="urn:schemas-microsoft-com:vml" xmlns:w10="urn:schemas-microsoft-com:office:word" xmlns:w="http://schemas.openxmlformats.org/wordprocessingml/2006/main" xmlns:w14="http://schemas.microsoft.com/office/word/2010/wordml" xmlns:w15="http://schemas.microsoft.com/office/word/2012/wordml" xmlns:sl="http://schemas.openxmlformats.org/schemaLibrary/2006/main" mc:Ignorable="w14 w15">
+  <w:defaultTabStop w:val="720"/>
+  <w:characterSpacingControl w:val="doNotCompress"/>
+  <w:compat>
+    <w:useFELayout/>
+    <w:compatSetting w:name="compatibilityMode" w:uri="http://schemas.microsoft.com/office/word" w:val="12"/>
+  </w:compat>
+  <w:rsids>
+    <w:rsidRoot w:val="004A387C"/>
+    <w:rsid w:val="004A387C"/>
+    <w:rsid w:val="00945F9E"/>
+  </w:rsids>
+  <m:mathPr>
+    <m:mathFont m:val="Cambria Math"/>
+    <m:brkBin m:val="before"/>
+    <m:brkBinSub m:val="--"/>
+    <m:smallFrac m:val="0"/>
+    <m:dispDef/>
+    <m:lMargin m:val="0"/>
+    <m:rMargin m:val="0"/>
+    <m:defJc m:val="centerGroup"/>
+    <m:wrapIndent m:val="1440"/>
+    <m:intLim m:val="subSup"/>
+    <m:naryLim m:val="undOvr"/>
+  </m:mathPr>
+  <w:themeFontLang w:val="en-US" w:eastAsia="x-none" w:bidi="x-none"/>
+  <w:clrSchemeMapping w:bg1="light1" w:t1="dark1" w:bg2="light2" w:t2="dark2" w:accent1="accent1" w:accent2="accent2" w:accent3="accent3" w:accent4="accent4" w:accent5="accent5" w:accent6="accent6" w:hyperlink="hyperlink" w:followedHyperlink="followedHyperlink"/>
+  <w:decimalSymbol w:val="."/>
+  <w:listSeparator w:val=","/>
+</w:settings>
+</file>
+
+<file path=word/glossary/styles.xml><?xml version="1.0" encoding="utf-8"?>
+<w:styles xmlns:mc="http://schemas.openxmlformats.org/markup-compatibility/2006" xmlns:r="http://schemas.openxmlformats.org/officeDocument/2006/relationships" xmlns:w="http://schemas.openxmlformats.org/wordprocessingml/2006/main" xmlns:w14="http://schemas.microsoft.com/office/word/2010/wordml" xmlns:w15="http://schemas.microsoft.com/office/word/2012/wordml" mc:Ignorable="w14 w15">
+  <w:docDefaults>
+    <w:rPrDefault>
+      <w:rPr>
+        <w:rFonts w:asciiTheme="minorHAnsi" w:eastAsiaTheme="minorEastAsia" w:hAnsiTheme="minorHAnsi" w:cstheme="minorBidi"/>
+        <w:sz w:val="24"/>
+        <w:szCs w:val="24"/>
+        <w:lang w:val="en-US" w:eastAsia="en-US" w:bidi="ar-SA"/>
+      </w:rPr>
+    </w:rPrDefault>
+    <w:pPrDefault/>
+  </w:docDefaults>
+  <w:latentStyles w:defLockedState="0" w:defUIPriority="99" w:defSemiHidden="0" w:defUnhideWhenUsed="0" w:defQFormat="0" w:count="382">
+    <w:lsdException w:name="Normal" w:uiPriority="0" w:qFormat="1"/>
+    <w:lsdException w:name="heading 1" w:uiPriority="9" w:qFormat="1"/>
+    <w:lsdException w:name="heading 2" w:semiHidden="1" w:uiPriority="9" w:unhideWhenUsed="1" w:qFormat="1"/>
+    <w:lsdException w:name="heading 3" w:semiHidden="1" w:uiPriority="9" w:unhideWhenUsed="1" w:qFormat="1"/>
+    <w:lsdException w:name="heading 4" w:semiHidden="1" w:uiPriority="9" w:unhideWhenUsed="1" w:qFormat="1"/>
+    <w:lsdException w:name="heading 5" w:semiHidden="1" w:uiPriority="9" w:unhideWhenUsed="1" w:qFormat="1"/>
+    <w:lsdException w:name="heading 6" w:semiHidden="1" w:uiPriority="9" w:unhideWhenUsed="1" w:qFormat="1"/>
+    <w:lsdException w:name="heading 7" w:semiHidden="1" w:uiPriority="9" w:unhideWhenUsed="1" w:qFormat="1"/>
+    <w:lsdException w:name="heading 8" w:semiHidden="1" w:uiPriority="9" w:unhideWhenUsed="1" w:qFormat="1"/>
+    <w:lsdException w:name="heading 9" w:semiHidden="1" w:uiPriority="9" w:unhideWhenUsed="1" w:qFormat="1"/>
+    <w:lsdException w:name="index 1" w:semiHidden="1" w:unhideWhenUsed="1"/>
+    <w:lsdException w:name="index 2" w:semiHidden="1" w:unhideWhenUsed="1"/>
+    <w:lsdException w:name="index 3" w:semiHidden="1" w:unhideWhenUsed="1"/>
+    <w:lsdException w:name="index 4" w:semiHidden="1" w:unhideWhenUsed="1"/>
+    <w:lsdException w:name="index 5" w:semiHidden="1" w:unhideWhenUsed="1"/>
+    <w:lsdException w:name="index 6" w:semiHidden="1" w:unhideWhenUsed="1"/>
+    <w:lsdException w:name="index 7" w:semiHidden="1" w:unhideWhenUsed="1"/>
+    <w:lsdException w:name="index 8" w:semiHidden="1" w:unhideWhenUsed="1"/>
+    <w:lsdException w:name="index 9" w:semiHidden="1" w:unhideWhenUsed="1"/>
+    <w:lsdException w:name="toc 1" w:semiHidden="1" w:uiPriority="39" w:unhideWhenUsed="1"/>
+    <w:lsdException w:name="toc 2" w:semiHidden="1" w:uiPriority="39" w:unhideWhenUsed="1"/>
+    <w:lsdException w:name="toc 3" w:semiHidden="1" w:uiPriority="39" w:unhideWhenUsed="1"/>
+    <w:lsdException w:name="toc 4" w:semiHidden="1" w:uiPriority="39" w:unhideWhenUsed="1"/>
+    <w:lsdException w:name="toc 5" w:semiHidden="1" w:uiPriority="39" w:unhideWhenUsed="1"/>
+    <w:lsdException w:name="toc 6" w:semiHidden="1" w:uiPriority="39" w:unhideWhenUsed="1"/>
+    <w:lsdException w:name="toc 7" w:semiHidden="1" w:uiPriority="39" w:unhideWhenUsed="1"/>
+    <w:lsdException w:name="toc 8" w:semiHidden="1" w:uiPriority="39" w:unhideWhenUsed="1"/>
+    <w:lsdException w:name="toc 9" w:semiHidden="1" w:uiPriority="39" w:unhideWhenUsed="1"/>
+    <w:lsdException w:name="Normal Indent" w:semiHidden="1" w:unhideWhenUsed="1"/>
+    <w:lsdException w:name="footnote text" w:semiHidden="1" w:unhideWhenUsed="1"/>
+    <w:lsdException w:name="annotation text" w:semiHidden="1" w:unhideWhenUsed="1"/>
+    <w:lsdException w:name="header" w:semiHidden="1" w:unhideWhenUsed="1"/>
+    <w:lsdException w:name="footer" w:semiHidden="1" w:unhideWhenUsed="1"/>
+    <w:lsdException w:name="index heading" w:semiHidden="1" w:unhideWhenUsed="1"/>
+    <w:lsdException w:name="caption" w:semiHidden="1" w:uiPriority="35" w:unhideWhenUsed="1" w:qFormat="1"/>
+    <w:lsdException w:name="table of figures" w:semiHidden="1" w:unhideWhenUsed="1"/>
+    <w:lsdException w:name="envelope address" w:semiHidden="1" w:unhideWhenUsed="1"/>
+    <w:lsdException w:name="envelope return" w:semiHidden="1" w:unhideWhenUsed="1"/>
+    <w:lsdException w:name="footnote reference" w:semiHidden="1" w:unhideWhenUsed="1"/>
+    <w:lsdException w:name="annotation reference" w:semiHidden="1" w:unhideWhenUsed="1"/>
+    <w:lsdException w:name="line number" w:semiHidden="1" w:unhideWhenUsed="1"/>
+    <w:lsdException w:name="page number" w:semiHidden="1" w:unhideWhenUsed="1"/>
+    <w:lsdException w:name="endnote reference" w:semiHidden="1" w:unhideWhenUsed="1"/>
+    <w:lsdException w:name="endnote text" w:semiHidden="1" w:unhideWhenUsed="1"/>
+    <w:lsdException w:name="table of authorities" w:semiHidden="1" w:unhideWhenUsed="1"/>
+    <w:lsdException w:name="macro" w:semiHidden="1" w:unhideWhenUsed="1"/>
+    <w:lsdException w:name="toa heading" w:semiHidden="1" w:unhideWhenUsed="1"/>
+    <w:lsdException w:name="List" w:semiHidden="1" w:unhideWhenUsed="1"/>
+    <w:lsdException w:name="List Bullet" w:semiHidden="1" w:unhideWhenUsed="1"/>
+    <w:lsdException w:name="List Number" w:semiHidden="1" w:unhideWhenUsed="1"/>
+    <w:lsdException w:name="List 2" w:semiHidden="1" w:unhideWhenUsed="1"/>
+    <w:lsdException w:name="List 3" w:semiHidden="1" w:unhideWhenUsed="1"/>
+    <w:lsdException w:name="List 4" w:semiHidden="1" w:unhideWhenUsed="1"/>
+    <w:lsdException w:name="List 5" w:semiHidden="1" w:unhideWhenUsed="1"/>
+    <w:lsdException w:name="List Bullet 2" w:semiHidden="1" w:unhideWhenUsed="1"/>
+    <w:lsdException w:name="List Bullet 3" w:semiHidden="1" w:unhideWhenUsed="1"/>
+    <w:lsdException w:name="List Bullet 4" w:semiHidden="1" w:unhideWhenUsed="1"/>
+    <w:lsdException w:name="List Bullet 5" w:semiHidden="1" w:unhideWhenUsed="1"/>
+    <w:lsdException w:name="List Number 2" w:semiHidden="1" w:unhideWhenUsed="1"/>
+    <w:lsdException w:name="List Number 3" w:semiHidden="1" w:unhideWhenUsed="1"/>
+    <w:lsdException w:name="List Number 4" w:semiHidden="1" w:unhideWhenUsed="1"/>
+    <w:lsdException w:name="List Number 5" w:semiHidden="1" w:unhideWhenUsed="1"/>
+    <w:lsdException w:name="Title" w:uiPriority="10" w:qFormat="1"/>
+    <w:lsdException w:name="Closing" w:semiHidden="1" w:unhideWhenUsed="1"/>
+    <w:lsdException w:name="Signature" w:semiHidden="1" w:unhideWhenUsed="1"/>
+    <w:lsdException w:name="Default Paragraph Font" w:semiHidden="1" w:uiPriority="1" w:unhideWhenUsed="1"/>
+    <w:lsdException w:name="Body Text" w:semiHidden="1" w:unhideWhenUsed="1"/>
+    <w:lsdException w:name="Body Text Indent" w:semiHidden="1" w:unhideWhenUsed="1"/>
+    <w:lsdException w:name="List Continue" w:semiHidden="1" w:unhideWhenUsed="1"/>
+    <w:lsdException w:name="List Continue 2" w:semiHidden="1" w:unhideWhenUsed="1"/>
+    <w:lsdException w:name="List Continue 3" w:semiHidden="1" w:unhideWhenUsed="1"/>
+    <w:lsdException w:name="List Continue 4" w:semiHidden="1" w:unhideWhenUsed="1"/>
+    <w:lsdException w:name="List Continue 5" w:semiHidden="1" w:unhideWhenUsed="1"/>
+    <w:lsdException w:name="Message Header" w:semiHidden="1" w:unhideWhenUsed="1"/>
+    <w:lsdException w:name="Subtitle" w:uiPriority="11" w:qFormat="1"/>
+    <w:lsdException w:name="Salutation" w:semiHidden="1" w:unhideWhenUsed="1"/>
+    <w:lsdException w:name="Date" w:semiHidden="1" w:unhideWhenUsed="1"/>
+    <w:lsdException w:name="Body Text First Indent" w:semiHidden="1" w:unhideWhenUsed="1"/>
+    <w:lsdException w:name="Body Text First Indent 2" w:semiHidden="1" w:unhideWhenUsed="1"/>
+    <w:lsdException w:name="Note Heading" w:semiHidden="1" w:unhideWhenUsed="1"/>
+    <w:lsdException w:name="Body Text 2" w:semiHidden="1" w:unhideWhenUsed="1"/>
+    <w:lsdException w:name="Body Text 3" w:semiHidden="1" w:unhideWhenUsed="1"/>
+    <w:lsdException w:name="Body Text Indent 2" w:semiHidden="1" w:unhideWhenUsed="1"/>
+    <w:lsdException w:name="Body Text Indent 3" w:semiHidden="1" w:unhideWhenUsed="1"/>
+    <w:lsdException w:name="Block Text" w:semiHidden="1" w:unhideWhenUsed="1"/>
+    <w:lsdException w:name="Hyperlink" w:semiHidden="1" w:unhideWhenUsed="1"/>
+    <w:lsdException w:name="FollowedHyperlink" w:semiHidden="1" w:unhideWhenUsed="1"/>
+    <w:lsdException w:name="Strong" w:uiPriority="22" w:qFormat="1"/>
+    <w:lsdException w:name="Emphasis" w:uiPriority="20" w:qFormat="1"/>
+    <w:lsdException w:name="Document Map" w:semiHidden="1" w:unhideWhenUsed="1"/>
+    <w:lsdException w:name="Plain Text" w:semiHidden="1" w:unhideWhenUsed="1"/>
+    <w:lsdException w:name="E-mail Signature" w:semiHidden="1" w:unhideWhenUsed="1"/>
+    <w:lsdException w:name="HTML Top of Form" w:semiHidden="1" w:unhideWhenUsed="1"/>
+    <w:lsdException w:name="HTML Bottom of Form" w:semiHidden="1" w:unhideWhenUsed="1"/>
+    <w:lsdException w:name="Normal (Web)" w:semiHidden="1" w:unhideWhenUsed="1"/>
+    <w:lsdException w:name="HTML Acronym" w:semiHidden="1" w:unhideWhenUsed="1"/>
+    <w:lsdException w:name="HTML Address" w:semiHidden="1" w:unhideWhenUsed="1"/>
+    <w:lsdException w:name="HTML Cite" w:semiHidden="1" w:unhideWhenUsed="1"/>
+    <w:lsdException w:name="HTML Code" w:semiHidden="1" w:unhideWhenUsed="1"/>
+    <w:lsdException w:name="HTML Definition" w:semiHidden="1" w:unhideWhenUsed="1"/>
+    <w:lsdException w:name="HTML Keyboard" w:semiHidden="1" w:unhideWhenUsed="1"/>
+    <w:lsdException w:name="HTML Preformatted" w:semiHidden="1" w:unhideWhenUsed="1"/>
+    <w:lsdException w:name="HTML Sample" w:semiHidden="1" w:unhideWhenUsed="1"/>
+    <w:lsdException w:name="HTML Typewriter" w:semiHidden="1" w:unhideWhenUsed="1"/>
+    <w:lsdException w:name="HTML Variable" w:semiHidden="1" w:unhideWhenUsed="1"/>
+    <w:lsdException w:name="Normal Table" w:semiHidden="1" w:unhideWhenUsed="1"/>
+    <w:lsdException w:name="annotation subject" w:semiHidden="1" w:unhideWhenUsed="1"/>
+    <w:lsdException w:name="No List" w:semiHidden="1" w:unhideWhenUsed="1"/>
+    <w:lsdException w:name="Outline List 1" w:semiHidden="1" w:unhideWhenUsed="1"/>
+    <w:lsdException w:name="Outline List 2" w:semiHidden="1" w:unhideWhenUsed="1"/>
+    <w:lsdException w:name="Outline List 3" w:semiHidden="1" w:unhideWhenUsed="1"/>
+    <w:lsdException w:name="Table Simple 1" w:semiHidden="1" w:unhideWhenUsed="1"/>
+    <w:lsdException w:name="Table Simple 2" w:semiHidden="1" w:unhideWhenUsed="1"/>
+    <w:lsdException w:name="Table Simple 3" w:semiHidden="1" w:unhideWhenUsed="1"/>
+    <w:lsdException w:name="Table Classic 1" w:semiHidden="1" w:unhideWhenUsed="1"/>
+    <w:lsdException w:name="Table Classic 2" w:semiHidden="1" w:unhideWhenUsed="1"/>
+    <w:lsdException w:name="Table Classic 3" w:semiHidden="1" w:unhideWhenUsed="1"/>
+    <w:lsdException w:name="Table Classic 4" w:semiHidden="1" w:unhideWhenUsed="1"/>
+    <w:lsdException w:name="Table Colorful 1" w:semiHidden="1" w:unhideWhenUsed="1"/>
+    <w:lsdException w:name="Table Colorful 2" w:semiHidden="1" w:unhideWhenUsed="1"/>
+    <w:lsdException w:name="Table Colorful 3" w:semiHidden="1" w:unhideWhenUsed="1"/>
+    <w:lsdException w:name="Table Columns 1" w:semiHidden="1" w:unhideWhenUsed="1"/>
+    <w:lsdException w:name="Table Columns 2" w:semiHidden="1" w:unhideWhenUsed="1"/>
+    <w:lsdException w:name="Table Columns 3" w:semiHidden="1" w:unhideWhenUsed="1"/>
+    <w:lsdException w:name="Table Columns 4" w:semiHidden="1" w:unhideWhenUsed="1"/>
+    <w:lsdException w:name="Table Columns 5" w:semiHidden="1" w:unhideWhenUsed="1"/>
+    <w:lsdException w:name="Table Grid 1" w:semiHidden="1" w:unhideWhenUsed="1"/>
+    <w:lsdException w:name="Table Grid 2" w:semiHidden="1" w:unhideWhenUsed="1"/>
+    <w:lsdException w:name="Table Grid 3" w:semiHidden="1" w:unhideWhenUsed="1"/>
+    <w:lsdException w:name="Table Grid 4" w:semiHidden="1" w:unhideWhenUsed="1"/>
+    <w:lsdException w:name="Table Grid 5" w:semiHidden="1" w:unhideWhenUsed="1"/>
+    <w:lsdException w:name="Table Grid 6" w:semiHidden="1" w:unhideWhenUsed="1"/>
+    <w:lsdException w:name="Table Grid 7" w:semiHidden="1" w:unhideWhenUsed="1"/>
+    <w:lsdException w:name="Table Grid 8" w:semiHidden="1" w:unhideWhenUsed="1"/>
+    <w:lsdException w:name="Table List 1" w:semiHidden="1" w:unhideWhenUsed="1"/>
+    <w:lsdException w:name="Table List 2" w:semiHidden="1" w:unhideWhenUsed="1"/>
+    <w:lsdException w:name="Table List 3" w:semiHidden="1" w:unhideWhenUsed="1"/>
+    <w:lsdException w:name="Table List 4" w:semiHidden="1" w:unhideWhenUsed="1"/>
+    <w:lsdException w:name="Table List 5" w:semiHidden="1" w:unhideWhenUsed="1"/>
+    <w:lsdException w:name="Table List 6" w:semiHidden="1" w:unhideWhenUsed="1"/>
+    <w:lsdException w:name="Table List 7" w:semiHidden="1" w:unhideWhenUsed="1"/>
+    <w:lsdException w:name="Table List 8" w:semiHidden="1" w:unhideWhenUsed="1"/>
+    <w:lsdException w:name="Table 3D effects 1" w:semiHidden="1" w:unhideWhenUsed="1"/>
+    <w:lsdException w:name="Table 3D effects 2" w:semiHidden="1" w:unhideWhenUsed="1"/>
+    <w:lsdException w:name="Table 3D effects 3" w:semiHidden="1" w:unhideWhenUsed="1"/>
+    <w:lsdException w:name="Table Contemporary" w:semiHidden="1" w:unhideWhenUsed="1"/>
+    <w:lsdException w:name="Table Elegant" w:semiHidden="1" w:unhideWhenUsed="1"/>
+    <w:lsdException w:name="Table Professional" w:semiHidden="1" w:unhideWhenUsed="1"/>
+    <w:lsdException w:name="Table Subtle 1" w:semiHidden="1" w:unhideWhenUsed="1"/>
+    <w:lsdException w:name="Table Subtle 2" w:semiHidden="1" w:unhideWhenUsed="1"/>
+    <w:lsdException w:name="Table Web 1" w:semiHidden="1" w:unhideWhenUsed="1"/>
+    <w:lsdException w:name="Table Web 2" w:semiHidden="1" w:unhideWhenUsed="1"/>
+    <w:lsdException w:name="Table Web 3" w:semiHidden="1" w:unhideWhenUsed="1"/>
+    <w:lsdException w:name="Balloon Text" w:semiHidden="1" w:unhideWhenUsed="1"/>
+    <w:lsdException w:name="Table Grid" w:uiPriority="39"/>
+    <w:lsdException w:name="Table Theme" w:semiHidden="1" w:unhideWhenUsed="1"/>
+    <w:lsdException w:name="Note Level 1" w:semiHidden="1" w:unhideWhenUsed="1"/>
+    <w:lsdException w:name="Note Level 2" w:semiHidden="1" w:unhideWhenUsed="1"/>
+    <w:lsdException w:name="Note Level 3" w:semiHidden="1" w:unhideWhenUsed="1"/>
+    <w:lsdException w:name="Note Level 4" w:semiHidden="1" w:unhideWhenUsed="1"/>
+    <w:lsdException w:name="Note Level 5" w:semiHidden="1" w:unhideWhenUsed="1"/>
+    <w:lsdException w:name="Note Level 6" w:semiHidden="1" w:unhideWhenUsed="1"/>
+    <w:lsdException w:name="Note Level 7" w:semiHidden="1" w:unhideWhenUsed="1"/>
+    <w:lsdException w:name="Note Level 8" w:semiHidden="1" w:unhideWhenUsed="1"/>
+    <w:lsdException w:name="Note Level 9" w:semiHidden="1" w:unhideWhenUsed="1"/>
+    <w:lsdException w:name="Placeholder Text" w:semiHidden="1"/>
+    <w:lsdException w:name="No Spacing" w:uiPriority="1" w:qFormat="1"/>
+    <w:lsdException w:name="Light Shading" w:uiPriority="60"/>
+    <w:lsdException w:name="Light List" w:uiPriority="61"/>
+    <w:lsdException w:name="Light Grid" w:uiPriority="62"/>
+    <w:lsdException w:name="Medium Shading 1" w:uiPriority="63"/>
+    <w:lsdException w:name="Medium Shading 2" w:uiPriority="64"/>
+    <w:lsdException w:name="Medium List 1" w:uiPriority="65"/>
+    <w:lsdException w:name="Medium List 2" w:uiPriority="66"/>
+    <w:lsdException w:name="Medium Grid 1" w:uiPriority="67"/>
+    <w:lsdException w:name="Medium Grid 2" w:uiPriority="68"/>
+    <w:lsdException w:name="Medium Grid 3" w:uiPriority="69"/>
+    <w:lsdException w:name="Dark List" w:uiPriority="70"/>
+    <w:lsdException w:name="Colorful Shading" w:uiPriority="71"/>
+    <w:lsdException w:name="Colorful List" w:uiPriority="72"/>
+    <w:lsdException w:name="Colorful Grid" w:uiPriority="73"/>
+    <w:lsdException w:name="Light Shading Accent 1" w:uiPriority="60"/>
+    <w:lsdException w:name="Light List Accent 1" w:uiPriority="61"/>
+    <w:lsdException w:name="Light Grid Accent 1" w:uiPriority="62"/>
+    <w:lsdException w:name="Medium Shading 1 Accent 1" w:uiPriority="63"/>
+    <w:lsdException w:name="Medium Shading 2 Accent 1" w:uiPriority="64"/>
+    <w:lsdException w:name="Medium List 1 Accent 1" w:uiPriority="65"/>
+    <w:lsdException w:name="Revision" w:semiHidden="1"/>
+    <w:lsdException w:name="List Paragraph" w:uiPriority="34" w:qFormat="1"/>
+    <w:lsdException w:name="Quote" w:uiPriority="29" w:qFormat="1"/>
+    <w:lsdException w:name="Intense Quote" w:uiPriority="30" w:qFormat="1"/>
+    <w:lsdException w:name="Medium List 2 Accent 1" w:uiPriority="66"/>
+    <w:lsdException w:name="Medium Grid 1 Accent 1" w:uiPriority="67"/>
+    <w:lsdException w:name="Medium Grid 2 Accent 1" w:uiPriority="68"/>
+    <w:lsdException w:name="Medium Grid 3 Accent 1" w:uiPriority="69"/>
+    <w:lsdException w:name="Dark List Accent 1" w:uiPriority="70"/>
+    <w:lsdException w:name="Colorful Shading Accent 1" w:uiPriority="71"/>
+    <w:lsdException w:name="Colorful List Accent 1" w:uiPriority="72"/>
+    <w:lsdException w:name="Colorful Grid Accent 1" w:uiPriority="73"/>
+    <w:lsdException w:name="Light Shading Accent 2" w:uiPriority="60"/>
+    <w:lsdException w:name="Light List Accent 2" w:uiPriority="61"/>
+    <w:lsdException w:name="Light Grid Accent 2" w:uiPriority="62"/>
+    <w:lsdException w:name="Medium Shading 1 Accent 2" w:uiPriority="63"/>
+    <w:lsdException w:name="Medium Shading 2 Accent 2" w:uiPriority="64"/>
+    <w:lsdException w:name="Medium List 1 Accent 2" w:uiPriority="65"/>
+    <w:lsdException w:name="Medium List 2 Accent 2" w:uiPriority="66"/>
+    <w:lsdException w:name="Medium Grid 1 Accent 2" w:uiPriority="67"/>
+    <w:lsdException w:name="Medium Grid 2 Accent 2" w:uiPriority="68"/>
+    <w:lsdException w:name="Medium Grid 3 Accent 2" w:uiPriority="69"/>
+    <w:lsdException w:name="Dark List Accent 2" w:uiPriority="70"/>
+    <w:lsdException w:name="Colorful Shading Accent 2" w:uiPriority="71"/>
+    <w:lsdException w:name="Colorful List Accent 2" w:uiPriority="72"/>
+    <w:lsdException w:name="Colorful Grid Accent 2" w:uiPriority="73"/>
+    <w:lsdException w:name="Light Shading Accent 3" w:uiPriority="60"/>
+    <w:lsdException w:name="Light List Accent 3" w:uiPriority="61"/>
+    <w:lsdException w:name="Light Grid Accent 3" w:uiPriority="62"/>
+    <w:lsdException w:name="Medium Shading 1 Accent 3" w:uiPriority="63"/>
+    <w:lsdException w:name="Medium Shading 2 Accent 3" w:uiPriority="64"/>
+    <w:lsdException w:name="Medium List 1 Accent 3" w:uiPriority="65"/>
+    <w:lsdException w:name="Medium List 2 Accent 3" w:uiPriority="66"/>
+    <w:lsdException w:name="Medium Grid 1 Accent 3" w:uiPriority="67"/>
+    <w:lsdException w:name="Medium Grid 2 Accent 3" w:uiPriority="68"/>
+    <w:lsdException w:name="Medium Grid 3 Accent 3" w:uiPriority="69"/>
+    <w:lsdException w:name="Dark List Accent 3" w:uiPriority="70"/>
+    <w:lsdException w:name="Colorful Shading Accent 3" w:uiPriority="71"/>
+    <w:lsdException w:name="Colorful List Accent 3" w:uiPriority="72"/>
+    <w:lsdException w:name="Colorful Grid Accent 3" w:uiPriority="73"/>
+    <w:lsdException w:name="Light Shading Accent 4" w:uiPriority="60"/>
+    <w:lsdException w:name="Light List Accent 4" w:uiPriority="61"/>
+    <w:lsdException w:name="Light Grid Accent 4" w:uiPriority="62"/>
+    <w:lsdException w:name="Medium Shading 1 Accent 4" w:uiPriority="63"/>
+    <w:lsdException w:name="Medium Shading 2 Accent 4" w:uiPriority="64"/>
+    <w:lsdException w:name="Medium List 1 Accent 4" w:uiPriority="65"/>
+    <w:lsdException w:name="Medium List 2 Accent 4" w:uiPriority="66"/>
+    <w:lsdException w:name="Medium Grid 1 Accent 4" w:uiPriority="67"/>
+    <w:lsdException w:name="Medium Grid 2 Accent 4" w:uiPriority="68"/>
+    <w:lsdException w:name="Medium Grid 3 Accent 4" w:uiPriority="69"/>
+    <w:lsdException w:name="Dark List Accent 4" w:uiPriority="70"/>
+    <w:lsdException w:name="Colorful Shading Accent 4" w:uiPriority="71"/>
+    <w:lsdException w:name="Colorful List Accent 4" w:uiPriority="72"/>
+    <w:lsdException w:name="Colorful Grid Accent 4" w:uiPriority="73"/>
+    <w:lsdException w:name="Light Shading Accent 5" w:uiPriority="60"/>
+    <w:lsdException w:name="Light List Accent 5" w:uiPriority="61"/>
+    <w:lsdException w:name="Light Grid Accent 5" w:uiPriority="62"/>
+    <w:lsdException w:name="Medium Shading 1 Accent 5" w:uiPriority="63"/>
+    <w:lsdException w:name="Medium Shading 2 Accent 5" w:uiPriority="64"/>
+    <w:lsdException w:name="Medium List 1 Accent 5" w:uiPriority="65"/>
+    <w:lsdException w:name="Medium List 2 Accent 5" w:uiPriority="66"/>
+    <w:lsdException w:name="Medium Grid 1 Accent 5" w:uiPriority="67"/>
+    <w:lsdException w:name="Medium Grid 2 Accent 5" w:uiPriority="68"/>
+    <w:lsdException w:name="Medium Grid 3 Accent 5" w:uiPriority="69"/>
+    <w:lsdException w:name="Dark List Accent 5" w:uiPriority="70"/>
+    <w:lsdException w:name="Colorful Shading Accent 5" w:uiPriority="71"/>
+    <w:lsdException w:name="Colorful List Accent 5" w:uiPriority="72"/>
+    <w:lsdException w:name="Colorful Grid Accent 5" w:uiPriority="73"/>
+    <w:lsdException w:name="Light Shading Accent 6" w:uiPriority="60"/>
+    <w:lsdException w:name="Light List Accent 6" w:uiPriority="61"/>
+    <w:lsdException w:name="Light Grid Accent 6" w:uiPriority="62"/>
+    <w:lsdException w:name="Medium Shading 1 Accent 6" w:uiPriority="63"/>
+    <w:lsdException w:name="Medium Shading 2 Accent 6" w:uiPriority="64"/>
+    <w:lsdException w:name="Medium List 1 Accent 6" w:uiPriority="65"/>
+    <w:lsdException w:name="Medium List 2 Accent 6" w:uiPriority="66"/>
+    <w:lsdException w:name="Medium Grid 1 Accent 6" w:uiPriority="67"/>
+    <w:lsdException w:name="Medium Grid 2 Accent 6" w:uiPriority="68"/>
+    <w:lsdException w:name="Medium Grid 3 Accent 6" w:uiPriority="69"/>
+    <w:lsdException w:name="Dark List Accent 6" w:uiPriority="70"/>
+    <w:lsdException w:name="Colorful Shading Accent 6" w:uiPriority="71"/>
+    <w:lsdException w:name="Colorful List Accent 6" w:uiPriority="72"/>
+    <w:lsdException w:name="Colorful Grid Accent 6" w:uiPriority="73"/>
+    <w:lsdException w:name="Subtle Emphasis" w:uiPriority="19" w:qFormat="1"/>
+    <w:lsdException w:name="Intense Emphasis" w:uiPriority="21" w:qFormat="1"/>
+    <w:lsdException w:name="Subtle Reference" w:uiPriority="31" w:qFormat="1"/>
+    <w:lsdException w:name="Intense Reference" w:uiPriority="32" w:qFormat="1"/>
+    <w:lsdException w:name="Book Title" w:uiPriority="33" w:qFormat="1"/>
+    <w:lsdException w:name="Bibliography" w:semiHidden="1" w:uiPriority="37" w:unhideWhenUsed="1"/>
+    <w:lsdException w:name="TOC Heading" w:semiHidden="1" w:uiPriority="39" w:unhideWhenUsed="1" w:qFormat="1"/>
+    <w:lsdException w:name="Plain Table 1" w:uiPriority="41"/>
+    <w:lsdException w:name="Plain Table 2" w:uiPriority="42"/>
+    <w:lsdException w:name="Plain Table 3" w:uiPriority="43"/>
+    <w:lsdException w:name="Plain Table 4" w:uiPriority="44"/>
+    <w:lsdException w:name="Plain Table 5" w:uiPriority="45"/>
+    <w:lsdException w:name="Grid Table Light" w:uiPriority="40"/>
+    <w:lsdException w:name="Grid Table 1 Light" w:uiPriority="46"/>
+    <w:lsdException w:name="Grid Table 2" w:uiPriority="47"/>
+    <w:lsdException w:name="Grid Table 3" w:uiPriority="48"/>
+    <w:lsdException w:name="Grid Table 4" w:uiPriority="49"/>
+    <w:lsdException w:name="Grid Table 5 Dark" w:uiPriority="50"/>
+    <w:lsdException w:name="Grid Table 6 Colorful" w:uiPriority="51"/>
+    <w:lsdException w:name="Grid Table 7 Colorful" w:uiPriority="52"/>
+    <w:lsdException w:name="Grid Table 1 Light Accent 1" w:uiPriority="46"/>
+    <w:lsdException w:name="Grid Table 2 Accent 1" w:uiPriority="47"/>
+    <w:lsdException w:name="Grid Table 3 Accent 1" w:uiPriority="48"/>
+    <w:lsdException w:name="Grid Table 4 Accent 1" w:uiPriority="49"/>
+    <w:lsdException w:name="Grid Table 5 Dark Accent 1" w:uiPriority="50"/>
+    <w:lsdException w:name="Grid Table 6 Colorful Accent 1" w:uiPriority="51"/>
+    <w:lsdException w:name="Grid Table 7 Colorful Accent 1" w:uiPriority="52"/>
+    <w:lsdException w:name="Grid Table 1 Light Accent 2" w:uiPriority="46"/>
+    <w:lsdException w:name="Grid Table 2 Accent 2" w:uiPriority="47"/>
+    <w:lsdException w:name="Grid Table 3 Accent 2" w:uiPriority="48"/>
+    <w:lsdException w:name="Grid Table 4 Accent 2" w:uiPriority="49"/>
+    <w:lsdException w:name="Grid Table 5 Dark Accent 2" w:uiPriority="50"/>
+    <w:lsdException w:name="Grid Table 6 Colorful Accent 2" w:uiPriority="51"/>
+    <w:lsdException w:name="Grid Table 7 Colorful Accent 2" w:uiPriority="52"/>
+    <w:lsdException w:name="Grid Table 1 Light Accent 3" w:uiPriority="46"/>
+    <w:lsdException w:name="Grid Table 2 Accent 3" w:uiPriority="47"/>
+    <w:lsdException w:name="Grid Table 3 Accent 3" w:uiPriority="48"/>
+    <w:lsdException w:name="Grid Table 4 Accent 3" w:uiPriority="49"/>
+    <w:lsdException w:name="Grid Table 5 Dark Accent 3" w:uiPriority="50"/>
+    <w:lsdException w:name="Grid Table 6 Colorful Accent 3" w:uiPriority="51"/>
+    <w:lsdException w:name="Grid Table 7 Colorful Accent 3" w:uiPriority="52"/>
+    <w:lsdException w:name="Grid Table 1 Light Accent 4" w:uiPriority="46"/>
+    <w:lsdException w:name="Grid Table 2 Accent 4" w:uiPriority="47"/>
+    <w:lsdException w:name="Grid Table 3 Accent 4" w:uiPriority="48"/>
+    <w:lsdException w:name="Grid Table 4 Accent 4" w:uiPriority="49"/>
+    <w:lsdException w:name="Grid Table 5 Dark Accent 4" w:uiPriority="50"/>
+    <w:lsdException w:name="Grid Table 6 Colorful Accent 4" w:uiPriority="51"/>
+    <w:lsdException w:name="Grid Table 7 Colorful Accent 4" w:uiPriority="52"/>
+    <w:lsdException w:name="Grid Table 1 Light Accent 5" w:uiPriority="46"/>
+    <w:lsdException w:name="Grid Table 2 Accent 5" w:uiPriority="47"/>
+    <w:lsdException w:name="Grid Table 3 Accent 5" w:uiPriority="48"/>
+    <w:lsdException w:name="Grid Table 4 Accent 5" w:uiPriority="49"/>
+    <w:lsdException w:name="Grid Table 5 Dark Accent 5" w:uiPriority="50"/>
+    <w:lsdException w:name="Grid Table 6 Colorful Accent 5" w:uiPriority="51"/>
+    <w:lsdException w:name="Grid Table 7 Colorful Accent 5" w:uiPriority="52"/>
+    <w:lsdException w:name="Grid Table 1 Light Accent 6" w:uiPriority="46"/>
+    <w:lsdException w:name="Grid Table 2 Accent 6" w:uiPriority="47"/>
+    <w:lsdException w:name="Grid Table 3 Accent 6" w:uiPriority="48"/>
+    <w:lsdException w:name="Grid Table 4 Accent 6" w:uiPriority="49"/>
+    <w:lsdException w:name="Grid Table 5 Dark Accent 6" w:uiPriority="50"/>
+    <w:lsdException w:name="Grid Table 6 Colorful Accent 6" w:uiPriority="51"/>
+    <w:lsdException w:name="Grid Table 7 Colorful Accent 6" w:uiPriority="52"/>
+    <w:lsdException w:name="List Table 1 Light" w:uiPriority="46"/>
+    <w:lsdException w:name="List Table 2" w:uiPriority="47"/>
+    <w:lsdException w:name="List Table 3" w:uiPriority="48"/>
+    <w:lsdException w:name="List Table 4" w:uiPriority="49"/>
+    <w:lsdException w:name="List Table 5 Dark" w:uiPriority="50"/>
+    <w:lsdException w:name="List Table 6 Colorful" w:uiPriority="51"/>
+    <w:lsdException w:name="List Table 7 Colorful" w:uiPriority="52"/>
+    <w:lsdException w:name="List Table 1 Light Accent 1" w:uiPriority="46"/>
+    <w:lsdException w:name="List Table 2 Accent 1" w:uiPriority="47"/>
+    <w:lsdException w:name="List Table 3 Accent 1" w:uiPriority="48"/>
+    <w:lsdException w:name="List Table 4 Accent 1" w:uiPriority="49"/>
+    <w:lsdException w:name="List Table 5 Dark Accent 1" w:uiPriority="50"/>
+    <w:lsdException w:name="List Table 6 Colorful Accent 1" w:uiPriority="51"/>
+    <w:lsdException w:name="List Table 7 Colorful Accent 1" w:uiPriority="52"/>
+    <w:lsdException w:name="List Table 1 Light Accent 2" w:uiPriority="46"/>
+    <w:lsdException w:name="List Table 2 Accent 2" w:uiPriority="47"/>
+    <w:lsdException w:name="List Table 3 Accent 2" w:uiPriority="48"/>
+    <w:lsdException w:name="List Table 4 Accent 2" w:uiPriority="49"/>
+    <w:lsdException w:name="List Table 5 Dark Accent 2" w:uiPriority="50"/>
+    <w:lsdException w:name="List Table 6 Colorful Accent 2" w:uiPriority="51"/>
+    <w:lsdException w:name="List Table 7 Colorful Accent 2" w:uiPriority="52"/>
+    <w:lsdException w:name="List Table 1 Light Accent 3" w:uiPriority="46"/>
+    <w:lsdException w:name="List Table 2 Accent 3" w:uiPriority="47"/>
+    <w:lsdException w:name="List Table 3 Accent 3" w:uiPriority="48"/>
+    <w:lsdException w:name="List Table 4 Accent 3" w:uiPriority="49"/>
+    <w:lsdException w:name="List Table 5 Dark Accent 3" w:uiPriority="50"/>
+    <w:lsdException w:name="List Table 6 Colorful Accent 3" w:uiPriority="51"/>
+    <w:lsdException w:name="List Table 7 Colorful Accent 3" w:uiPriority="52"/>
+    <w:lsdException w:name="List Table 1 Light Accent 4" w:uiPriority="46"/>
+    <w:lsdException w:name="List Table 2 Accent 4" w:uiPriority="47"/>
+    <w:lsdException w:name="List Table 3 Accent 4" w:uiPriority="48"/>
+    <w:lsdException w:name="List Table 4 Accent 4" w:uiPriority="49"/>
+    <w:lsdException w:name="List Table 5 Dark Accent 4" w:uiPriority="50"/>
+    <w:lsdException w:name="List Table 6 Colorful Accent 4" w:uiPriority="51"/>
+    <w:lsdException w:name="List Table 7 Colorful Accent 4" w:uiPriority="52"/>
+    <w:lsdException w:name="List Table 1 Light Accent 5" w:uiPriority="46"/>
+    <w:lsdException w:name="List Table 2 Accent 5" w:uiPriority="47"/>
+    <w:lsdException w:name="List Table 3 Accent 5" w:uiPriority="48"/>
+    <w:lsdException w:name="List Table 4 Accent 5" w:uiPriority="49"/>
+    <w:lsdException w:name="List Table 5 Dark Accent 5" w:uiPriority="50"/>
+    <w:lsdException w:name="List Table 6 Colorful Accent 5" w:uiPriority="51"/>
+    <w:lsdException w:name="List Table 7 Colorful Accent 5" w:uiPriority="52"/>
+    <w:lsdException w:name="List Table 1 Light Accent 6" w:uiPriority="46"/>
+    <w:lsdException w:name="List Table 2 Accent 6" w:uiPriority="47"/>
+    <w:lsdException w:name="List Table 3 Accent 6" w:uiPriority="48"/>
+    <w:lsdException w:name="List Table 4 Accent 6" w:uiPriority="49"/>
+    <w:lsdException w:name="List Table 5 Dark Accent 6" w:uiPriority="50"/>
+    <w:lsdException w:name="List Table 6 Colorful Accent 6" w:uiPriority="51"/>
+    <w:lsdException w:name="List Table 7 Colorful Accent 6" w:uiPriority="52"/>
+    <w:lsdException w:name="Mention" w:semiHidden="1" w:unhideWhenUsed="1"/>
+    <w:lsdException w:name="Smart Hyperlink" w:semiHidden="1" w:unhideWhenUsed="1"/>
+  </w:latentStyles>
+  <w:style w:type="paragraph" w:default="1" w:styleId="Normal">
+    <w:name w:val="Normal"/>
+    <w:qFormat/>
+  </w:style>
+  <w:style w:type="character" w:default="1" w:styleId="DefaultParagraphFont">
+    <w:name w:val="Default Paragraph Font"/>
+    <w:uiPriority w:val="1"/>
+    <w:semiHidden/>
+    <w:unhideWhenUsed/>
+  </w:style>
+  <w:style w:type="table" w:default="1" w:styleId="TableNormal">
+    <w:name w:val="Normal Table"/>
+    <w:uiPriority w:val="99"/>
+    <w:semiHidden/>
+    <w:unhideWhenUsed/>
+    <w:tblPr>
+      <w:tblInd w:w="0" w:type="dxa"/>
+      <w:tblCellMar>
+        <w:top w:w="0" w:type="dxa"/>
+        <w:left w:w="108" w:type="dxa"/>
+        <w:bottom w:w="0" w:type="dxa"/>
+        <w:right w:w="108" w:type="dxa"/>
+      </w:tblCellMar>
+    </w:tblPr>
+  </w:style>
+  <w:style w:type="numbering" w:default="1" w:styleId="NoList">
+    <w:name w:val="No List"/>
+    <w:uiPriority w:val="99"/>
+    <w:semiHidden/>
+    <w:unhideWhenUsed/>
+  </w:style>
+</w:styles>
+</file>
+
+<file path=word/glossary/webSettings.xml><?xml version="1.0" encoding="utf-8"?>
+<w:webSettings xmlns:mc="http://schemas.openxmlformats.org/markup-compatibility/2006" xmlns:r="http://schemas.openxmlformats.org/officeDocument/2006/relationships" xmlns:w="http://schemas.openxmlformats.org/wordprocessingml/2006/main" xmlns:w14="http://schemas.microsoft.com/office/word/2010/wordml" xmlns:w15="http://schemas.microsoft.com/office/word/2012/wordml" mc:Ignorable="w14 w15">
+  <w:doNotSaveAsSingleFile/>
+</w:webSettings>
+</file>
+
 <file path=word/theme/theme1.xml><?xml version="1.0" encoding="utf-8"?>
 <a:theme xmlns:a="http://schemas.openxmlformats.org/drawingml/2006/main" name="Office Theme">
   <a:themeElements>
@@ -1823,7 +2529,7 @@
 </file>
 
 <file path=customXml/itemProps1.xml><?xml version="1.0" encoding="utf-8"?>
-<ds:datastoreItem xmlns:ds="http://schemas.openxmlformats.org/officeDocument/2006/customXml" ds:itemID="{96F33113-0F1B-7A48-A44E-D7B3BF3E6483}">
+<ds:datastoreItem xmlns:ds="http://schemas.openxmlformats.org/officeDocument/2006/customXml" ds:itemID="{68F04CB3-F234-9C4F-834A-92F62780CF71}">
   <ds:schemaRefs>
     <ds:schemaRef ds:uri="http://schemas.openxmlformats.org/officeDocument/2006/bibliography"/>
   </ds:schemaRefs>

</xml_diff>